<commit_message>
Edited Progress Report and RD Doc
</commit_message>
<xml_diff>
--- a/Grading_Docs/Progress Report 1.docx
+++ b/Grading_Docs/Progress Report 1.docx
@@ -1,6 +1,6 @@
 
 <file path=word/document.xml><?xml version="1.0" encoding="utf-8"?>
-<w:document xmlns:wpc="http://schemas.microsoft.com/office/word/2010/wordprocessingCanvas" xmlns:cx="http://schemas.microsoft.com/office/drawing/2014/chartex" xmlns:cx1="http://schemas.microsoft.com/office/drawing/2015/9/8/chartex" xmlns:cx2="http://schemas.microsoft.com/office/drawing/2015/10/21/chartex" xmlns:cx3="http://schemas.microsoft.com/office/drawing/2016/5/9/chartex" xmlns:cx4="http://schemas.microsoft.com/office/drawing/2016/5/10/chartex" xmlns:cx5="http://schemas.microsoft.com/office/drawing/2016/5/11/chartex" xmlns:cx6="http://schemas.microsoft.com/office/drawing/2016/5/12/chartex" xmlns:cx7="http://schemas.microsoft.com/office/drawing/2016/5/13/chartex" xmlns:cx8="http://schemas.microsoft.com/office/drawing/2016/5/14/chartex" xmlns:mc="http://schemas.openxmlformats.org/markup-compatibility/2006" xmlns:aink="http://schemas.microsoft.com/office/drawing/2016/ink" xmlns:am3d="http://schemas.microsoft.com/office/drawing/2017/model3d" xmlns:o="urn:schemas-microsoft-com:office:office" xmlns:oel="http://schemas.microsoft.com/office/2019/extlst" xmlns:r="http://schemas.openxmlformats.org/officeDocument/2006/relationships" xmlns:m="http://schemas.openxmlformats.org/officeDocument/2006/math" xmlns:v="urn:schemas-microsoft-com:vml" xmlns:wp14="http://schemas.microsoft.com/office/word/2010/wordprocessingDrawing" xmlns:wp="http://schemas.openxmlformats.org/drawingml/2006/wordprocessingDrawing" xmlns:w10="urn:schemas-microsoft-com:office:word" xmlns:w="http://schemas.openxmlformats.org/wordprocessingml/2006/main" xmlns:w14="http://schemas.microsoft.com/office/word/2010/wordml" xmlns:w15="http://schemas.microsoft.com/office/word/2012/wordml" xmlns:w16cex="http://schemas.microsoft.com/office/word/2018/wordml/cex" xmlns:w16cid="http://schemas.microsoft.com/office/word/2016/wordml/cid" xmlns:w16="http://schemas.microsoft.com/office/word/2018/wordml" xmlns:w16sdtdh="http://schemas.microsoft.com/office/word/2020/wordml/sdtdatahash" xmlns:w16se="http://schemas.microsoft.com/office/word/2015/wordml/symex" xmlns:wpg="http://schemas.microsoft.com/office/word/2010/wordprocessingGroup" xmlns:wpi="http://schemas.microsoft.com/office/word/2010/wordprocessingInk" xmlns:wne="http://schemas.microsoft.com/office/word/2006/wordml" xmlns:wps="http://schemas.microsoft.com/office/word/2010/wordprocessingShape" mc:Ignorable="w14 w15 w16se w16cid w16 w16cex w16sdtdh wp14">
+<w:document xmlns:wpc="http://schemas.microsoft.com/office/word/2010/wordprocessingCanvas" xmlns:cx="http://schemas.microsoft.com/office/drawing/2014/chartex" xmlns:cx1="http://schemas.microsoft.com/office/drawing/2015/9/8/chartex" xmlns:cx2="http://schemas.microsoft.com/office/drawing/2015/10/21/chartex" xmlns:cx3="http://schemas.microsoft.com/office/drawing/2016/5/9/chartex" xmlns:cx4="http://schemas.microsoft.com/office/drawing/2016/5/10/chartex" xmlns:cx5="http://schemas.microsoft.com/office/drawing/2016/5/11/chartex" xmlns:cx6="http://schemas.microsoft.com/office/drawing/2016/5/12/chartex" xmlns:cx7="http://schemas.microsoft.com/office/drawing/2016/5/13/chartex" xmlns:cx8="http://schemas.microsoft.com/office/drawing/2016/5/14/chartex" xmlns:mc="http://schemas.openxmlformats.org/markup-compatibility/2006" xmlns:aink="http://schemas.microsoft.com/office/drawing/2016/ink" xmlns:am3d="http://schemas.microsoft.com/office/drawing/2017/model3d" xmlns:o="urn:schemas-microsoft-com:office:office" xmlns:oel="http://schemas.microsoft.com/office/2019/extlst" xmlns:r="http://schemas.openxmlformats.org/officeDocument/2006/relationships" xmlns:m="http://schemas.openxmlformats.org/officeDocument/2006/math" xmlns:v="urn:schemas-microsoft-com:vml" xmlns:wp14="http://schemas.microsoft.com/office/word/2010/wordprocessingDrawing" xmlns:wp="http://schemas.openxmlformats.org/drawingml/2006/wordprocessingDrawing" xmlns:w10="urn:schemas-microsoft-com:office:word" xmlns:w="http://schemas.openxmlformats.org/wordprocessingml/2006/main" xmlns:w14="http://schemas.microsoft.com/office/word/2010/wordml" xmlns:w15="http://schemas.microsoft.com/office/word/2012/wordml" xmlns:w16cex="http://schemas.microsoft.com/office/word/2018/wordml/cex" xmlns:w16cid="http://schemas.microsoft.com/office/word/2016/wordml/cid" xmlns:w16="http://schemas.microsoft.com/office/word/2018/wordml" xmlns:w16du="http://schemas.microsoft.com/office/word/2023/wordml/word16du" xmlns:w16sdtdh="http://schemas.microsoft.com/office/word/2020/wordml/sdtdatahash" xmlns:w16se="http://schemas.microsoft.com/office/word/2015/wordml/symex" xmlns:wpg="http://schemas.microsoft.com/office/word/2010/wordprocessingGroup" xmlns:wpi="http://schemas.microsoft.com/office/word/2010/wordprocessingInk" xmlns:wne="http://schemas.microsoft.com/office/word/2006/wordml" xmlns:wps="http://schemas.microsoft.com/office/word/2010/wordprocessingShape" mc:Ignorable="w14 w15 w16se w16cid w16 w16cex w16sdtdh wp14">
   <w:body>
     <w:p>
       <w:pPr>
@@ -126,63 +126,25 @@
           <w:bCs/>
           <w:i/>
         </w:rPr>
-        <w:t xml:space="preserve">Please use this template to </w:t>
-      </w:r>
-      <w:r>
-        <w:rPr>
-          <w:rFonts w:ascii="Times New Roman" w:eastAsia="Times New Roman" w:hAnsi="Times New Roman" w:cs="Times New Roman"/>
-          <w:bCs/>
-          <w:i/>
-        </w:rPr>
-        <w:t xml:space="preserve">describe your progress on the group project in the latest </w:t>
-      </w:r>
-      <w:r>
-        <w:rPr>
-          <w:rFonts w:ascii="Times New Roman" w:eastAsia="Times New Roman" w:hAnsi="Times New Roman" w:cs="Times New Roman"/>
-          <w:bCs/>
-          <w:i/>
-        </w:rPr>
-        <w:t>increment</w:t>
-      </w:r>
-      <w:r>
-        <w:rPr>
-          <w:rFonts w:ascii="Times New Roman" w:eastAsia="Times New Roman" w:hAnsi="Times New Roman" w:cs="Times New Roman"/>
-          <w:bCs/>
-          <w:i/>
-        </w:rPr>
-        <w:t xml:space="preserve">. </w:t>
-      </w:r>
-      <w:r>
-        <w:rPr>
-          <w:rFonts w:ascii="Times New Roman" w:eastAsia="Times New Roman" w:hAnsi="Times New Roman" w:cs="Times New Roman"/>
-          <w:bCs/>
-          <w:i/>
-        </w:rPr>
-        <w:t xml:space="preserve">Please do not change the font, font size, margins or line spacing. </w:t>
-      </w:r>
-      <w:r>
-        <w:rPr>
-          <w:rFonts w:ascii="Times New Roman" w:eastAsia="Times New Roman" w:hAnsi="Times New Roman" w:cs="Times New Roman"/>
-          <w:bCs/>
-          <w:i/>
-        </w:rPr>
-        <w:t>All the text in italic should be removed from your final submission</w:t>
-      </w:r>
-      <w:r>
-        <w:rPr>
-          <w:rFonts w:ascii="Times New Roman" w:eastAsia="Times New Roman" w:hAnsi="Times New Roman" w:cs="Times New Roman"/>
-          <w:bCs/>
-          <w:i/>
-        </w:rPr>
-        <w:t>.</w:t>
-      </w:r>
-      <w:r>
-        <w:rPr>
-          <w:rFonts w:ascii="Times New Roman" w:eastAsia="Times New Roman" w:hAnsi="Times New Roman" w:cs="Times New Roman"/>
-          <w:bCs/>
-          <w:i/>
-        </w:rPr>
-        <w:t xml:space="preserve"> </w:t>
+        <w:t xml:space="preserve">Please use this template to describe your progress on the group project in the latest increment. Please do not change the font, font size, </w:t>
+      </w:r>
+      <w:proofErr w:type="gramStart"/>
+      <w:r>
+        <w:rPr>
+          <w:rFonts w:ascii="Times New Roman" w:eastAsia="Times New Roman" w:hAnsi="Times New Roman" w:cs="Times New Roman"/>
+          <w:bCs/>
+          <w:i/>
+        </w:rPr>
+        <w:t>margins</w:t>
+      </w:r>
+      <w:proofErr w:type="gramEnd"/>
+      <w:r>
+        <w:rPr>
+          <w:rFonts w:ascii="Times New Roman" w:eastAsia="Times New Roman" w:hAnsi="Times New Roman" w:cs="Times New Roman"/>
+          <w:bCs/>
+          <w:i/>
+        </w:rPr>
+        <w:t xml:space="preserve"> or line spacing. All the text in italic should be removed from your final submission. </w:t>
       </w:r>
     </w:p>
     <w:p>
@@ -190,10 +152,11 @@
         <w:pStyle w:val="Heading1"/>
         <w:numPr>
           <w:ilvl w:val="0"/>
-          <w:numId w:val="2"/>
+          <w:numId w:val="5"/>
         </w:numPr>
         <w:snapToGrid w:val="0"/>
         <w:spacing w:before="120" w:after="120"/>
+        <w:ind w:left="720"/>
         <w:rPr>
           <w:sz w:val="22"/>
           <w:szCs w:val="22"/>
@@ -222,21 +185,7 @@
           <w:rFonts w:ascii="Times New Roman" w:hAnsi="Times New Roman" w:cs="Times New Roman"/>
           <w:i/>
         </w:rPr>
-        <w:t xml:space="preserve">Please </w:t>
-      </w:r>
-      <w:r>
-        <w:rPr>
-          <w:rFonts w:ascii="Times New Roman" w:hAnsi="Times New Roman" w:cs="Times New Roman"/>
-          <w:i/>
-        </w:rPr>
-        <w:t>write</w:t>
-      </w:r>
-      <w:r>
-        <w:rPr>
-          <w:rFonts w:ascii="Times New Roman" w:hAnsi="Times New Roman" w:cs="Times New Roman"/>
-          <w:i/>
-        </w:rPr>
-        <w:t xml:space="preserve"> the </w:t>
+        <w:t xml:space="preserve">Please write the </w:t>
       </w:r>
       <w:r>
         <w:rPr>
@@ -252,21 +201,7 @@
           <w:rFonts w:ascii="Times New Roman" w:hAnsi="Times New Roman" w:cs="Times New Roman"/>
           <w:i/>
         </w:rPr>
-        <w:t xml:space="preserve"> of </w:t>
-      </w:r>
-      <w:r>
-        <w:rPr>
-          <w:rFonts w:ascii="Times New Roman" w:hAnsi="Times New Roman" w:cs="Times New Roman"/>
-          <w:i/>
-        </w:rPr>
-        <w:t>all the team members</w:t>
-      </w:r>
-      <w:r>
-        <w:rPr>
-          <w:rFonts w:ascii="Times New Roman" w:hAnsi="Times New Roman" w:cs="Times New Roman"/>
-          <w:i/>
-        </w:rPr>
-        <w:t xml:space="preserve">, their </w:t>
+        <w:t xml:space="preserve"> of all the team members, their </w:t>
       </w:r>
       <w:r>
         <w:rPr>
@@ -334,8 +269,17 @@
           <w:rFonts w:ascii="Times New Roman" w:hAnsi="Times New Roman" w:cs="Times New Roman"/>
           <w:iCs/>
         </w:rPr>
-        <w:t>Mark Mori, MCM20C, MorkiWay</w:t>
-      </w:r>
+        <w:t xml:space="preserve">Mark Mori, MCM20C, </w:t>
+      </w:r>
+      <w:proofErr w:type="spellStart"/>
+      <w:r>
+        <w:rPr>
+          <w:rFonts w:ascii="Times New Roman" w:hAnsi="Times New Roman" w:cs="Times New Roman"/>
+          <w:iCs/>
+        </w:rPr>
+        <w:t>MorkiWay</w:t>
+      </w:r>
+      <w:proofErr w:type="spellEnd"/>
     </w:p>
     <w:p>
       <w:pPr>
@@ -352,8 +296,17 @@
           <w:rFonts w:ascii="Times New Roman" w:hAnsi="Times New Roman" w:cs="Times New Roman"/>
           <w:iCs/>
         </w:rPr>
-        <w:t>Wilfredo Huertas, WH19, huertw</w:t>
-      </w:r>
+        <w:t xml:space="preserve">Wilfredo Huertas, WH19, </w:t>
+      </w:r>
+      <w:proofErr w:type="spellStart"/>
+      <w:r>
+        <w:rPr>
+          <w:rFonts w:ascii="Times New Roman" w:hAnsi="Times New Roman" w:cs="Times New Roman"/>
+          <w:iCs/>
+        </w:rPr>
+        <w:t>huertw</w:t>
+      </w:r>
+      <w:proofErr w:type="spellEnd"/>
     </w:p>
     <w:p>
       <w:pPr>
@@ -370,15 +323,40 @@
           <w:rFonts w:ascii="Times New Roman" w:hAnsi="Times New Roman" w:cs="Times New Roman"/>
           <w:iCs/>
         </w:rPr>
-        <w:t>Juan Dangon, JMD21, JuanDangon</w:t>
-      </w:r>
+        <w:t xml:space="preserve">Juan </w:t>
+      </w:r>
+      <w:proofErr w:type="spellStart"/>
+      <w:r>
+        <w:rPr>
+          <w:rFonts w:ascii="Times New Roman" w:hAnsi="Times New Roman" w:cs="Times New Roman"/>
+          <w:iCs/>
+        </w:rPr>
+        <w:t>Dangon</w:t>
+      </w:r>
+      <w:proofErr w:type="spellEnd"/>
+      <w:r>
+        <w:rPr>
+          <w:rFonts w:ascii="Times New Roman" w:hAnsi="Times New Roman" w:cs="Times New Roman"/>
+          <w:iCs/>
+        </w:rPr>
+        <w:t xml:space="preserve">, JMD21, </w:t>
+      </w:r>
+      <w:proofErr w:type="spellStart"/>
+      <w:r>
+        <w:rPr>
+          <w:rFonts w:ascii="Times New Roman" w:hAnsi="Times New Roman" w:cs="Times New Roman"/>
+          <w:iCs/>
+        </w:rPr>
+        <w:t>JuanDangon</w:t>
+      </w:r>
+      <w:proofErr w:type="spellEnd"/>
     </w:p>
     <w:p>
       <w:pPr>
         <w:pStyle w:val="ListParagraph"/>
         <w:numPr>
           <w:ilvl w:val="0"/>
-          <w:numId w:val="2"/>
+          <w:numId w:val="5"/>
         </w:numPr>
         <w:spacing w:before="120" w:after="120" w:line="240" w:lineRule="auto"/>
         <w:rPr>
@@ -427,7 +405,79 @@
           <w:bCs/>
           <w:iCs/>
         </w:rPr>
-        <w:t>Our project aims to give people a new way to distribute events to their local community. We want to make an mobile app where users from different parts of the world, can tell people in the same county/community what events are being held. Whether it be a cooking event with aunt Becky to the next project X this app aims to unite people through events that are posted on the platform. The current name of the app is Adventure Time but will probably change later on.</w:t>
+        <w:t xml:space="preserve">Our project aims to give people a new way to distribute events to their local community. We want to make </w:t>
+      </w:r>
+      <w:proofErr w:type="gramStart"/>
+      <w:r>
+        <w:rPr>
+          <w:rFonts w:ascii="Times New Roman" w:eastAsia="Times New Roman" w:hAnsi="Times New Roman" w:cs="Times New Roman"/>
+          <w:bCs/>
+          <w:iCs/>
+        </w:rPr>
+        <w:t>an</w:t>
+      </w:r>
+      <w:proofErr w:type="gramEnd"/>
+      <w:r>
+        <w:rPr>
+          <w:rFonts w:ascii="Times New Roman" w:eastAsia="Times New Roman" w:hAnsi="Times New Roman" w:cs="Times New Roman"/>
+          <w:bCs/>
+          <w:iCs/>
+        </w:rPr>
+        <w:t xml:space="preserve"> mobile app where users from different parts of the </w:t>
+      </w:r>
+      <w:proofErr w:type="gramStart"/>
+      <w:r>
+        <w:rPr>
+          <w:rFonts w:ascii="Times New Roman" w:eastAsia="Times New Roman" w:hAnsi="Times New Roman" w:cs="Times New Roman"/>
+          <w:bCs/>
+          <w:iCs/>
+        </w:rPr>
+        <w:t>world,</w:t>
+      </w:r>
+      <w:proofErr w:type="gramEnd"/>
+      <w:r>
+        <w:rPr>
+          <w:rFonts w:ascii="Times New Roman" w:eastAsia="Times New Roman" w:hAnsi="Times New Roman" w:cs="Times New Roman"/>
+          <w:bCs/>
+          <w:iCs/>
+        </w:rPr>
+        <w:t xml:space="preserve"> can tell people in the same county/community what events are being held. Whether it be a cooking event with </w:t>
+      </w:r>
+      <w:proofErr w:type="gramStart"/>
+      <w:r>
+        <w:rPr>
+          <w:rFonts w:ascii="Times New Roman" w:eastAsia="Times New Roman" w:hAnsi="Times New Roman" w:cs="Times New Roman"/>
+          <w:bCs/>
+          <w:iCs/>
+        </w:rPr>
+        <w:t>aunt</w:t>
+      </w:r>
+      <w:proofErr w:type="gramEnd"/>
+      <w:r>
+        <w:rPr>
+          <w:rFonts w:ascii="Times New Roman" w:eastAsia="Times New Roman" w:hAnsi="Times New Roman" w:cs="Times New Roman"/>
+          <w:bCs/>
+          <w:iCs/>
+        </w:rPr>
+        <w:t xml:space="preserve"> Becky to the next project X this app aims to unite people through events that are posted on the platform. The current name of the app is Adventure Time but will probably change </w:t>
+      </w:r>
+      <w:proofErr w:type="gramStart"/>
+      <w:r>
+        <w:rPr>
+          <w:rFonts w:ascii="Times New Roman" w:eastAsia="Times New Roman" w:hAnsi="Times New Roman" w:cs="Times New Roman"/>
+          <w:bCs/>
+          <w:iCs/>
+        </w:rPr>
+        <w:t>later on</w:t>
+      </w:r>
+      <w:proofErr w:type="gramEnd"/>
+      <w:r>
+        <w:rPr>
+          <w:rFonts w:ascii="Times New Roman" w:eastAsia="Times New Roman" w:hAnsi="Times New Roman" w:cs="Times New Roman"/>
+          <w:bCs/>
+          <w:iCs/>
+        </w:rPr>
+        <w:t>.</w:t>
       </w:r>
     </w:p>
     <w:p>
@@ -449,7 +499,7 @@
         <w:pStyle w:val="ListParagraph"/>
         <w:numPr>
           <w:ilvl w:val="0"/>
-          <w:numId w:val="2"/>
+          <w:numId w:val="5"/>
         </w:numPr>
         <w:spacing w:before="120" w:after="120" w:line="240" w:lineRule="auto"/>
         <w:rPr>
@@ -464,47 +514,16 @@
           <w:b/>
           <w:bCs/>
         </w:rPr>
-        <w:t xml:space="preserve">Accomplishments </w:t>
-      </w:r>
-      <w:r>
-        <w:rPr>
-          <w:rFonts w:ascii="Times New Roman" w:eastAsia="Times New Roman" w:hAnsi="Times New Roman" w:cs="Times New Roman"/>
-          <w:b/>
-          <w:bCs/>
-        </w:rPr>
-        <w:t xml:space="preserve">and overall project status </w:t>
-      </w:r>
-      <w:r>
-        <w:rPr>
-          <w:rFonts w:ascii="Times New Roman" w:eastAsia="Times New Roman" w:hAnsi="Times New Roman" w:cs="Times New Roman"/>
-          <w:b/>
-          <w:bCs/>
-        </w:rPr>
-        <w:t xml:space="preserve">during this </w:t>
-      </w:r>
-      <w:r>
-        <w:rPr>
-          <w:rFonts w:ascii="Times New Roman" w:eastAsia="Times New Roman" w:hAnsi="Times New Roman" w:cs="Times New Roman"/>
-          <w:b/>
-          <w:bCs/>
-        </w:rPr>
-        <w:t>i</w:t>
-      </w:r>
-      <w:r>
-        <w:rPr>
-          <w:rFonts w:ascii="Times New Roman" w:eastAsia="Times New Roman" w:hAnsi="Times New Roman" w:cs="Times New Roman"/>
-          <w:b/>
-          <w:bCs/>
-        </w:rPr>
-        <w:t>ncrement</w:t>
-      </w:r>
-      <w:r>
-        <w:rPr>
-          <w:rFonts w:ascii="Times New Roman" w:eastAsia="Times New Roman" w:hAnsi="Times New Roman" w:cs="Times New Roman"/>
-          <w:b/>
-          <w:bCs/>
-        </w:rPr>
-        <w:t xml:space="preserve"> </w:t>
+        <w:t xml:space="preserve">Accomplishments and overall project status during this </w:t>
+      </w:r>
+      <w:proofErr w:type="gramStart"/>
+      <w:r>
+        <w:rPr>
+          <w:rFonts w:ascii="Times New Roman" w:eastAsia="Times New Roman" w:hAnsi="Times New Roman" w:cs="Times New Roman"/>
+          <w:b/>
+          <w:bCs/>
+        </w:rPr>
+        <w:t xml:space="preserve">increment </w:t>
       </w:r>
       <w:r>
         <w:rPr>
@@ -514,6 +533,7 @@
         </w:rPr>
         <w:t>.</w:t>
       </w:r>
+      <w:proofErr w:type="gramEnd"/>
     </w:p>
     <w:p>
       <w:pPr>
@@ -531,7 +551,43 @@
           <w:bCs/>
           <w:iCs/>
         </w:rPr>
-        <w:t>We started by discussing how we wanted the app to be laid out. What were relevant views for this kind of app? What kind of information would be important to our users? Currently we have created a variety of basic pages in React Native such as a simple login and registration page, as well as the very early look at how we want the User Stories to be presented to the well, the user. We have also made pages with enlarged User Stories where users can see more details on the events they are interested in. We are also in the early stages of developing a feature where the best posts for the week rise to the top in another tab on the home page. All these features will be presented by our team.</w:t>
+        <w:t xml:space="preserve">We started by discussing how we wanted the app to be laid out. What were relevant views for this kind of app? What kind of information would be important to our users? Currently we have created a variety of basic pages in React Native such as a simple login and registration page, as well as </w:t>
+      </w:r>
+      <w:proofErr w:type="gramStart"/>
+      <w:r>
+        <w:rPr>
+          <w:rFonts w:ascii="Times New Roman" w:eastAsia="Times New Roman" w:hAnsi="Times New Roman" w:cs="Times New Roman"/>
+          <w:bCs/>
+          <w:iCs/>
+        </w:rPr>
+        <w:t>the</w:t>
+      </w:r>
+      <w:proofErr w:type="gramEnd"/>
+      <w:r>
+        <w:rPr>
+          <w:rFonts w:ascii="Times New Roman" w:eastAsia="Times New Roman" w:hAnsi="Times New Roman" w:cs="Times New Roman"/>
+          <w:bCs/>
+          <w:iCs/>
+        </w:rPr>
+        <w:t xml:space="preserve"> very early look at how we want the User Stories to be presented to the well, the user. We have also made pages with enlarged User Stories where users can see more details on the </w:t>
+      </w:r>
+      <w:proofErr w:type="gramStart"/>
+      <w:r>
+        <w:rPr>
+          <w:rFonts w:ascii="Times New Roman" w:eastAsia="Times New Roman" w:hAnsi="Times New Roman" w:cs="Times New Roman"/>
+          <w:bCs/>
+          <w:iCs/>
+        </w:rPr>
+        <w:t>events</w:t>
+      </w:r>
+      <w:proofErr w:type="gramEnd"/>
+      <w:r>
+        <w:rPr>
+          <w:rFonts w:ascii="Times New Roman" w:eastAsia="Times New Roman" w:hAnsi="Times New Roman" w:cs="Times New Roman"/>
+          <w:bCs/>
+          <w:iCs/>
+        </w:rPr>
+        <w:t xml:space="preserve"> they are interested in. We are also in the early stages of developing a feature where the best posts for the week rise to the top in another tab on the home page. All these features will be presented by our team.</w:t>
       </w:r>
     </w:p>
     <w:p>
@@ -539,7 +595,7 @@
         <w:pStyle w:val="ListParagraph"/>
         <w:numPr>
           <w:ilvl w:val="0"/>
-          <w:numId w:val="2"/>
+          <w:numId w:val="5"/>
         </w:numPr>
         <w:spacing w:before="120" w:after="120" w:line="240" w:lineRule="auto"/>
         <w:rPr>
@@ -554,8 +610,18 @@
           <w:b/>
           <w:bCs/>
         </w:rPr>
-        <w:t>Challenges, changes in the plan and scope of the project and things that went wrong during this increment</w:t>
-      </w:r>
+        <w:t xml:space="preserve">Challenges, changes in the plan and scope of the project and things that went wrong during this </w:t>
+      </w:r>
+      <w:proofErr w:type="gramStart"/>
+      <w:r>
+        <w:rPr>
+          <w:rFonts w:ascii="Times New Roman" w:eastAsia="Times New Roman" w:hAnsi="Times New Roman" w:cs="Times New Roman"/>
+          <w:b/>
+          <w:bCs/>
+        </w:rPr>
+        <w:t>increment</w:t>
+      </w:r>
+      <w:proofErr w:type="gramEnd"/>
     </w:p>
     <w:p>
       <w:pPr>
@@ -584,25 +650,63 @@
         <w:rPr>
           <w:rFonts w:ascii="Times New Roman" w:eastAsia="Times New Roman" w:hAnsi="Times New Roman" w:cs="Times New Roman"/>
         </w:rPr>
-        <w:t xml:space="preserve">Initially we had a lot of trouble deciding which project to chose from since had submitted two. Once we chose the mobile app it became much easier to start implementing the work. Once we started implementing, it became apparent that we had very little knowledge with React Native as a platform and that caused us to stall for a bit. Once we picked up some basic knowledge we were able to make some functional components to the </w:t>
-      </w:r>
-      <w:r>
-        <w:rPr>
-          <w:rFonts w:ascii="Times New Roman" w:eastAsia="Times New Roman" w:hAnsi="Times New Roman" w:cs="Times New Roman"/>
-        </w:rPr>
-        <w:t>pages</w:t>
-      </w:r>
-      <w:r>
-        <w:rPr>
-          <w:rFonts w:ascii="Times New Roman" w:eastAsia="Times New Roman" w:hAnsi="Times New Roman" w:cs="Times New Roman"/>
-        </w:rPr>
-        <w:t>. Then the problem became how do we navigate these</w:t>
-      </w:r>
-      <w:r>
-        <w:rPr>
-          <w:rFonts w:ascii="Times New Roman" w:eastAsia="Times New Roman" w:hAnsi="Times New Roman" w:cs="Times New Roman"/>
-        </w:rPr>
-        <w:t xml:space="preserve"> easily since moving state around in React is quiet cumbersome. This is when we found out about the navigation API which allows you to easily switch between screens using a stack and even allows a very convenient way of passing information between components. This significantly ramped up production and allowed us to have these pages ready for our first iteration.</w:t>
+        <w:t xml:space="preserve">Initially we had a lot of trouble deciding which project to </w:t>
+      </w:r>
+      <w:proofErr w:type="spellStart"/>
+      <w:r>
+        <w:rPr>
+          <w:rFonts w:ascii="Times New Roman" w:eastAsia="Times New Roman" w:hAnsi="Times New Roman" w:cs="Times New Roman"/>
+        </w:rPr>
+        <w:t>chose</w:t>
+      </w:r>
+      <w:proofErr w:type="spellEnd"/>
+      <w:r>
+        <w:rPr>
+          <w:rFonts w:ascii="Times New Roman" w:eastAsia="Times New Roman" w:hAnsi="Times New Roman" w:cs="Times New Roman"/>
+        </w:rPr>
+        <w:t xml:space="preserve"> from since had submitted two. Once we chose the mobile app it became much easier to start implementing the work. Once we started implementing, it became apparent that we had very little knowledge </w:t>
+      </w:r>
+      <w:proofErr w:type="gramStart"/>
+      <w:r>
+        <w:rPr>
+          <w:rFonts w:ascii="Times New Roman" w:eastAsia="Times New Roman" w:hAnsi="Times New Roman" w:cs="Times New Roman"/>
+        </w:rPr>
+        <w:t>with</w:t>
+      </w:r>
+      <w:proofErr w:type="gramEnd"/>
+      <w:r>
+        <w:rPr>
+          <w:rFonts w:ascii="Times New Roman" w:eastAsia="Times New Roman" w:hAnsi="Times New Roman" w:cs="Times New Roman"/>
+        </w:rPr>
+        <w:t xml:space="preserve"> React Native as a platform and that caused us to stall for a bit. Once we picked up some basic </w:t>
+      </w:r>
+      <w:proofErr w:type="gramStart"/>
+      <w:r>
+        <w:rPr>
+          <w:rFonts w:ascii="Times New Roman" w:eastAsia="Times New Roman" w:hAnsi="Times New Roman" w:cs="Times New Roman"/>
+        </w:rPr>
+        <w:t>knowledge</w:t>
+      </w:r>
+      <w:proofErr w:type="gramEnd"/>
+      <w:r>
+        <w:rPr>
+          <w:rFonts w:ascii="Times New Roman" w:eastAsia="Times New Roman" w:hAnsi="Times New Roman" w:cs="Times New Roman"/>
+        </w:rPr>
+        <w:t xml:space="preserve"> we were able to make some functional components to the pages. Then the problem became how do we navigate these easily since moving state around in React is </w:t>
+      </w:r>
+      <w:proofErr w:type="gramStart"/>
+      <w:r>
+        <w:rPr>
+          <w:rFonts w:ascii="Times New Roman" w:eastAsia="Times New Roman" w:hAnsi="Times New Roman" w:cs="Times New Roman"/>
+        </w:rPr>
+        <w:t>quiet</w:t>
+      </w:r>
+      <w:proofErr w:type="gramEnd"/>
+      <w:r>
+        <w:rPr>
+          <w:rFonts w:ascii="Times New Roman" w:eastAsia="Times New Roman" w:hAnsi="Times New Roman" w:cs="Times New Roman"/>
+        </w:rPr>
+        <w:t xml:space="preserve"> cumbersome. This is when we found out about the navigation API which allows you to easily switch between screens using a stack and even allows a very convenient way of passing information between components. This significantly ramped up production and allowed us to have these pages ready for our first iteration.</w:t>
       </w:r>
     </w:p>
     <w:p>
@@ -624,7 +728,7 @@
         <w:pStyle w:val="ListParagraph"/>
         <w:numPr>
           <w:ilvl w:val="0"/>
-          <w:numId w:val="2"/>
+          <w:numId w:val="5"/>
         </w:numPr>
         <w:spacing w:before="120" w:after="120" w:line="240" w:lineRule="auto"/>
         <w:rPr>
@@ -639,31 +743,7 @@
           <w:b/>
           <w:bCs/>
         </w:rPr>
-        <w:t>Team Member Contribution</w:t>
-      </w:r>
-      <w:r>
-        <w:rPr>
-          <w:rFonts w:ascii="Times New Roman" w:eastAsia="Times New Roman" w:hAnsi="Times New Roman" w:cs="Times New Roman"/>
-          <w:b/>
-          <w:bCs/>
-        </w:rPr>
-        <w:t xml:space="preserve"> for this </w:t>
-      </w:r>
-      <w:r>
-        <w:rPr>
-          <w:rFonts w:ascii="Times New Roman" w:eastAsia="Times New Roman" w:hAnsi="Times New Roman" w:cs="Times New Roman"/>
-          <w:b/>
-          <w:bCs/>
-        </w:rPr>
-        <w:t>i</w:t>
-      </w:r>
-      <w:r>
-        <w:rPr>
-          <w:rFonts w:ascii="Times New Roman" w:eastAsia="Times New Roman" w:hAnsi="Times New Roman" w:cs="Times New Roman"/>
-          <w:b/>
-          <w:bCs/>
-        </w:rPr>
-        <w:t>ncrement</w:t>
+        <w:t>Team Member Contribution for this increment</w:t>
       </w:r>
     </w:p>
     <w:p>
@@ -683,63 +763,15 @@
           <w:i/>
         </w:rPr>
         <w:lastRenderedPageBreak/>
-        <w:t xml:space="preserve">Please list each individual member and </w:t>
-      </w:r>
-      <w:r>
-        <w:rPr>
-          <w:rFonts w:ascii="Times New Roman" w:eastAsia="Times New Roman" w:hAnsi="Times New Roman" w:cs="Times New Roman"/>
-          <w:bCs/>
-          <w:i/>
-        </w:rPr>
-        <w:t>their contribution</w:t>
-      </w:r>
-      <w:r>
-        <w:rPr>
-          <w:rFonts w:ascii="Times New Roman" w:eastAsia="Times New Roman" w:hAnsi="Times New Roman" w:cs="Times New Roman"/>
-          <w:bCs/>
-          <w:i/>
-        </w:rPr>
-        <w:t>s</w:t>
-      </w:r>
-      <w:r>
-        <w:rPr>
-          <w:rFonts w:ascii="Times New Roman" w:eastAsia="Times New Roman" w:hAnsi="Times New Roman" w:cs="Times New Roman"/>
-          <w:bCs/>
-          <w:i/>
-        </w:rPr>
-        <w:t xml:space="preserve"> to </w:t>
-      </w:r>
-      <w:r>
-        <w:rPr>
-          <w:rFonts w:ascii="Times New Roman" w:eastAsia="Times New Roman" w:hAnsi="Times New Roman" w:cs="Times New Roman"/>
-          <w:b/>
-          <w:i/>
-        </w:rPr>
-        <w:t>each of the deliverables in</w:t>
-      </w:r>
-      <w:r>
-        <w:rPr>
-          <w:rFonts w:ascii="Times New Roman" w:eastAsia="Times New Roman" w:hAnsi="Times New Roman" w:cs="Times New Roman"/>
-          <w:b/>
-          <w:i/>
-        </w:rPr>
-        <w:t xml:space="preserve"> </w:t>
-      </w:r>
-      <w:r>
-        <w:rPr>
-          <w:rFonts w:ascii="Times New Roman" w:eastAsia="Times New Roman" w:hAnsi="Times New Roman" w:cs="Times New Roman"/>
-          <w:b/>
-          <w:i/>
-        </w:rPr>
-        <w:t xml:space="preserve">this </w:t>
-      </w:r>
-      <w:r>
-        <w:rPr>
-          <w:rFonts w:ascii="Times New Roman" w:eastAsia="Times New Roman" w:hAnsi="Times New Roman" w:cs="Times New Roman"/>
-          <w:b/>
-          <w:i/>
-        </w:rPr>
-        <w:t>increment</w:t>
+        <w:t xml:space="preserve">Please list each individual member and their contributions to </w:t>
+      </w:r>
+      <w:r>
+        <w:rPr>
+          <w:rFonts w:ascii="Times New Roman" w:eastAsia="Times New Roman" w:hAnsi="Times New Roman" w:cs="Times New Roman"/>
+          <w:b/>
+          <w:i/>
+        </w:rPr>
+        <w:t>each of the deliverables in this increment</w:t>
       </w:r>
       <w:r>
         <w:rPr>
@@ -755,7 +787,7 @@
         <w:pStyle w:val="ListParagraph"/>
         <w:numPr>
           <w:ilvl w:val="1"/>
-          <w:numId w:val="2"/>
+          <w:numId w:val="5"/>
         </w:numPr>
         <w:spacing w:before="120" w:after="120" w:line="240" w:lineRule="auto"/>
         <w:rPr>
@@ -788,23 +820,7 @@
           <w:bCs/>
           <w:i/>
         </w:rPr>
-        <w:t xml:space="preserve">, including </w:t>
-      </w:r>
-      <w:r>
-        <w:rPr>
-          <w:rFonts w:ascii="Times New Roman" w:eastAsia="Times New Roman" w:hAnsi="Times New Roman" w:cs="Times New Roman"/>
-          <w:bCs/>
-          <w:i/>
-        </w:rPr>
-        <w:t xml:space="preserve">the sections they wrote </w:t>
-      </w:r>
-      <w:r>
-        <w:rPr>
-          <w:rFonts w:ascii="Times New Roman" w:eastAsia="Times New Roman" w:hAnsi="Times New Roman" w:cs="Times New Roman"/>
-          <w:bCs/>
-          <w:i/>
-        </w:rPr>
-        <w:t>or contributed to</w:t>
+        <w:t>, including the sections they wrote or contributed to</w:t>
       </w:r>
     </w:p>
     <w:p>
@@ -832,7 +848,7 @@
         <w:pStyle w:val="ListParagraph"/>
         <w:numPr>
           <w:ilvl w:val="1"/>
-          <w:numId w:val="2"/>
+          <w:numId w:val="5"/>
         </w:numPr>
         <w:spacing w:before="120" w:after="120" w:line="240" w:lineRule="auto"/>
         <w:rPr>
@@ -884,15 +900,7 @@
           <w:bCs/>
           <w:iCs/>
         </w:rPr>
-        <w:t>Jua</w:t>
-      </w:r>
-      <w:r>
-        <w:rPr>
-          <w:rFonts w:ascii="Times New Roman" w:eastAsia="Times New Roman" w:hAnsi="Times New Roman" w:cs="Times New Roman"/>
-          <w:bCs/>
-          <w:iCs/>
-        </w:rPr>
-        <w:t>n, Mark, John</w:t>
+        <w:t>Juan, Mark, John</w:t>
       </w:r>
     </w:p>
     <w:p>
@@ -912,7 +920,7 @@
         <w:pStyle w:val="ListParagraph"/>
         <w:numPr>
           <w:ilvl w:val="1"/>
-          <w:numId w:val="2"/>
+          <w:numId w:val="5"/>
         </w:numPr>
         <w:spacing w:before="120" w:after="120" w:line="240" w:lineRule="auto"/>
         <w:rPr>
@@ -974,7 +982,7 @@
         <w:pStyle w:val="ListParagraph"/>
         <w:numPr>
           <w:ilvl w:val="1"/>
-          <w:numId w:val="2"/>
+          <w:numId w:val="5"/>
         </w:numPr>
         <w:spacing w:before="120" w:after="120" w:line="240" w:lineRule="auto"/>
         <w:rPr>
@@ -1059,23 +1067,25 @@
           <w:bCs/>
           <w:iCs/>
         </w:rPr>
-        <w:t>As of now all code has been written by John Torres</w:t>
-      </w:r>
-      <w:r>
-        <w:rPr>
-          <w:rFonts w:ascii="Times New Roman" w:eastAsia="Times New Roman" w:hAnsi="Times New Roman" w:cs="Times New Roman"/>
-          <w:bCs/>
-          <w:iCs/>
-        </w:rPr>
-        <w:t>, small dev code written by Wilfredo</w:t>
-      </w:r>
+        <w:t xml:space="preserve">As of now all code has been written by John Torres, small dev code written by </w:t>
+      </w:r>
+      <w:proofErr w:type="gramStart"/>
+      <w:r>
+        <w:rPr>
+          <w:rFonts w:ascii="Times New Roman" w:eastAsia="Times New Roman" w:hAnsi="Times New Roman" w:cs="Times New Roman"/>
+          <w:bCs/>
+          <w:iCs/>
+        </w:rPr>
+        <w:t>Wilfredo</w:t>
+      </w:r>
+      <w:proofErr w:type="gramEnd"/>
     </w:p>
     <w:p>
       <w:pPr>
         <w:pStyle w:val="ListParagraph"/>
         <w:numPr>
           <w:ilvl w:val="1"/>
-          <w:numId w:val="2"/>
+          <w:numId w:val="5"/>
         </w:numPr>
         <w:spacing w:before="120" w:after="120" w:line="240" w:lineRule="auto"/>
         <w:rPr>
@@ -1099,16 +1109,7 @@
           <w:bCs/>
           <w:i/>
         </w:rPr>
-        <w:t>video</w:t>
-      </w:r>
-      <w:r>
-        <w:rPr>
-          <w:rFonts w:ascii="Times New Roman" w:eastAsia="Times New Roman" w:hAnsi="Times New Roman" w:cs="Times New Roman"/>
-          <w:b/>
-          <w:bCs/>
-          <w:i/>
-        </w:rPr>
-        <w:t xml:space="preserve"> or presentation</w:t>
+        <w:t>video or presentation</w:t>
       </w:r>
     </w:p>
     <w:p>
@@ -1148,7 +1149,7 @@
         <w:pStyle w:val="ListParagraph"/>
         <w:numPr>
           <w:ilvl w:val="0"/>
-          <w:numId w:val="2"/>
+          <w:numId w:val="5"/>
         </w:numPr>
         <w:spacing w:before="120" w:after="120" w:line="240" w:lineRule="auto"/>
         <w:rPr>
@@ -1165,6 +1166,7 @@
         </w:rPr>
         <w:t xml:space="preserve">Plans for the next </w:t>
       </w:r>
+      <w:proofErr w:type="gramStart"/>
       <w:r>
         <w:rPr>
           <w:rFonts w:ascii="Times New Roman" w:eastAsia="Times New Roman" w:hAnsi="Times New Roman" w:cs="Times New Roman"/>
@@ -1173,6 +1175,7 @@
         </w:rPr>
         <w:t>increment</w:t>
       </w:r>
+      <w:proofErr w:type="gramEnd"/>
     </w:p>
     <w:p>
       <w:pPr>
@@ -1190,90 +1193,116 @@
           <w:bCs/>
           <w:i/>
         </w:rPr>
-        <w:t>If this report if for the first</w:t>
-      </w:r>
-      <w:r>
-        <w:rPr>
-          <w:rFonts w:ascii="Times New Roman" w:eastAsia="Times New Roman" w:hAnsi="Times New Roman" w:cs="Times New Roman"/>
-          <w:bCs/>
-          <w:i/>
-        </w:rPr>
-        <w:t xml:space="preserve"> or second</w:t>
-      </w:r>
-      <w:r>
-        <w:rPr>
-          <w:rFonts w:ascii="Times New Roman" w:eastAsia="Times New Roman" w:hAnsi="Times New Roman" w:cs="Times New Roman"/>
-          <w:bCs/>
-          <w:i/>
+        <w:t xml:space="preserve">If this report </w:t>
+      </w:r>
+      <w:proofErr w:type="gramStart"/>
+      <w:r>
+        <w:rPr>
+          <w:rFonts w:ascii="Times New Roman" w:eastAsia="Times New Roman" w:hAnsi="Times New Roman" w:cs="Times New Roman"/>
+          <w:bCs/>
+          <w:i/>
+        </w:rPr>
+        <w:t>if</w:t>
+      </w:r>
+      <w:proofErr w:type="gramEnd"/>
+      <w:r>
+        <w:rPr>
+          <w:rFonts w:ascii="Times New Roman" w:eastAsia="Times New Roman" w:hAnsi="Times New Roman" w:cs="Times New Roman"/>
+          <w:bCs/>
+          <w:i/>
+        </w:rPr>
+        <w:t xml:space="preserve"> for the first or second increment, describe what are you planning to achieve in the next increment.</w:t>
+      </w:r>
+    </w:p>
+    <w:p>
+      <w:pPr>
+        <w:spacing w:before="120" w:after="120" w:line="240" w:lineRule="auto"/>
+        <w:ind w:left="360"/>
+        <w:rPr>
+          <w:rFonts w:ascii="Times New Roman" w:eastAsia="Times New Roman" w:hAnsi="Times New Roman" w:cs="Times New Roman"/>
+          <w:bCs/>
+          <w:iCs/>
+        </w:rPr>
+      </w:pPr>
+      <w:r>
+        <w:rPr>
+          <w:rFonts w:ascii="Times New Roman" w:eastAsia="Times New Roman" w:hAnsi="Times New Roman" w:cs="Times New Roman"/>
+          <w:bCs/>
+          <w:iCs/>
+        </w:rPr>
+        <w:t xml:space="preserve">For the next increment we hope to have this information stored on a cloud database such as </w:t>
+      </w:r>
+      <w:proofErr w:type="gramStart"/>
+      <w:r>
+        <w:rPr>
+          <w:rFonts w:ascii="Times New Roman" w:eastAsia="Times New Roman" w:hAnsi="Times New Roman" w:cs="Times New Roman"/>
+          <w:bCs/>
+          <w:iCs/>
+        </w:rPr>
+        <w:t>googles</w:t>
+      </w:r>
+      <w:proofErr w:type="gramEnd"/>
+      <w:r>
+        <w:rPr>
+          <w:rFonts w:ascii="Times New Roman" w:eastAsia="Times New Roman" w:hAnsi="Times New Roman" w:cs="Times New Roman"/>
+          <w:bCs/>
+          <w:iCs/>
+        </w:rPr>
+        <w:t xml:space="preserve"> database. We want to leverage this service </w:t>
+      </w:r>
+      <w:proofErr w:type="gramStart"/>
+      <w:r>
+        <w:rPr>
+          <w:rFonts w:ascii="Times New Roman" w:eastAsia="Times New Roman" w:hAnsi="Times New Roman" w:cs="Times New Roman"/>
+          <w:bCs/>
+          <w:iCs/>
+        </w:rPr>
+        <w:t>in order to</w:t>
+      </w:r>
+      <w:proofErr w:type="gramEnd"/>
+      <w:r>
+        <w:rPr>
+          <w:rFonts w:ascii="Times New Roman" w:eastAsia="Times New Roman" w:hAnsi="Times New Roman" w:cs="Times New Roman"/>
+          <w:bCs/>
+          <w:iCs/>
+        </w:rPr>
+        <w:t xml:space="preserve"> make this a distributed service where many people can connect and see new and exciting events being hosted in their local community. We want to improve </w:t>
+      </w:r>
+      <w:proofErr w:type="gramStart"/>
+      <w:r>
+        <w:rPr>
+          <w:rFonts w:ascii="Times New Roman" w:eastAsia="Times New Roman" w:hAnsi="Times New Roman" w:cs="Times New Roman"/>
+          <w:bCs/>
+          <w:iCs/>
+        </w:rPr>
+        <w:t>they</w:t>
+      </w:r>
+      <w:proofErr w:type="gramEnd"/>
+      <w:r>
+        <w:rPr>
+          <w:rFonts w:ascii="Times New Roman" w:eastAsia="Times New Roman" w:hAnsi="Times New Roman" w:cs="Times New Roman"/>
+          <w:bCs/>
+          <w:iCs/>
         </w:rPr>
         <w:t xml:space="preserve"> </w:t>
       </w:r>
-      <w:r>
-        <w:rPr>
-          <w:rFonts w:ascii="Times New Roman" w:eastAsia="Times New Roman" w:hAnsi="Times New Roman" w:cs="Times New Roman"/>
-          <w:bCs/>
-          <w:i/>
-        </w:rPr>
-        <w:t>increment</w:t>
-      </w:r>
-      <w:r>
-        <w:rPr>
-          <w:rFonts w:ascii="Times New Roman" w:eastAsia="Times New Roman" w:hAnsi="Times New Roman" w:cs="Times New Roman"/>
-          <w:bCs/>
-          <w:i/>
-        </w:rPr>
-        <w:t>, d</w:t>
-      </w:r>
-      <w:r>
-        <w:rPr>
-          <w:rFonts w:ascii="Times New Roman" w:eastAsia="Times New Roman" w:hAnsi="Times New Roman" w:cs="Times New Roman"/>
-          <w:bCs/>
-          <w:i/>
-        </w:rPr>
-        <w:t xml:space="preserve">escribe </w:t>
-      </w:r>
-      <w:r>
-        <w:rPr>
-          <w:rFonts w:ascii="Times New Roman" w:eastAsia="Times New Roman" w:hAnsi="Times New Roman" w:cs="Times New Roman"/>
-          <w:bCs/>
-          <w:i/>
-        </w:rPr>
-        <w:t xml:space="preserve">what are you planning to achieve in the next </w:t>
-      </w:r>
-      <w:r>
-        <w:rPr>
-          <w:rFonts w:ascii="Times New Roman" w:eastAsia="Times New Roman" w:hAnsi="Times New Roman" w:cs="Times New Roman"/>
-          <w:bCs/>
-          <w:i/>
-        </w:rPr>
-        <w:t>increment</w:t>
-      </w:r>
-      <w:r>
-        <w:rPr>
-          <w:rFonts w:ascii="Times New Roman" w:eastAsia="Times New Roman" w:hAnsi="Times New Roman" w:cs="Times New Roman"/>
-          <w:bCs/>
-          <w:i/>
-        </w:rPr>
-        <w:t>.</w:t>
-      </w:r>
-    </w:p>
-    <w:p>
-      <w:pPr>
-        <w:spacing w:before="120" w:after="120" w:line="240" w:lineRule="auto"/>
-        <w:ind w:left="360"/>
-        <w:rPr>
-          <w:rFonts w:ascii="Times New Roman" w:eastAsia="Times New Roman" w:hAnsi="Times New Roman" w:cs="Times New Roman"/>
-          <w:bCs/>
-          <w:iCs/>
-        </w:rPr>
-      </w:pPr>
-      <w:r>
-        <w:rPr>
-          <w:rFonts w:ascii="Times New Roman" w:eastAsia="Times New Roman" w:hAnsi="Times New Roman" w:cs="Times New Roman"/>
-          <w:bCs/>
-          <w:iCs/>
-        </w:rPr>
-        <w:t xml:space="preserve">For the next increment we hope to have this information stored on a cloud database such as googles database. We want to leverage this service in order to make this a distributed service where many people can connect and see new and exciting events being hosted in their local community. We want to improve they styling of the page in order to make the app more attractive to users. Lastly, we hope to add the ability to like User Stories and have the most liked one for the week show up in a separate tab. </w:t>
+      <w:proofErr w:type="gramStart"/>
+      <w:r>
+        <w:rPr>
+          <w:rFonts w:ascii="Times New Roman" w:eastAsia="Times New Roman" w:hAnsi="Times New Roman" w:cs="Times New Roman"/>
+          <w:bCs/>
+          <w:iCs/>
+        </w:rPr>
+        <w:t>styling</w:t>
+      </w:r>
+      <w:proofErr w:type="gramEnd"/>
+      <w:r>
+        <w:rPr>
+          <w:rFonts w:ascii="Times New Roman" w:eastAsia="Times New Roman" w:hAnsi="Times New Roman" w:cs="Times New Roman"/>
+          <w:bCs/>
+          <w:iCs/>
+        </w:rPr>
+        <w:t xml:space="preserve"> of the page in order to make the app more attractive to users. Lastly, we hope to add the ability to like User Stories and have the most liked one for the week show up in a separate tab. </w:t>
       </w:r>
     </w:p>
     <w:p>
@@ -1281,7 +1310,7 @@
         <w:pStyle w:val="ListParagraph"/>
         <w:numPr>
           <w:ilvl w:val="0"/>
-          <w:numId w:val="2"/>
+          <w:numId w:val="5"/>
         </w:numPr>
         <w:spacing w:before="120" w:after="120" w:line="240" w:lineRule="auto"/>
         <w:rPr>
@@ -1316,15 +1345,7 @@
           <w:bCs/>
           <w:i/>
         </w:rPr>
-        <w:t>Paste here the link to your video</w:t>
-      </w:r>
-      <w:r>
-        <w:rPr>
-          <w:rFonts w:ascii="Times New Roman" w:eastAsia="Times New Roman" w:hAnsi="Times New Roman" w:cs="Times New Roman"/>
-          <w:bCs/>
-          <w:i/>
-        </w:rPr>
-        <w:t>.</w:t>
+        <w:t>Paste here the link to your video.</w:t>
       </w:r>
     </w:p>
     <w:p>
@@ -1348,6 +1369,18 @@
           <w:t>https://www.youtube.com/watch?v=mPIWeBRZVHQ</w:t>
         </w:r>
       </w:hyperlink>
+    </w:p>
+    <w:p>
+      <w:pPr>
+        <w:pStyle w:val="ListParagraph"/>
+        <w:spacing w:before="240" w:after="240"/>
+        <w:ind w:left="360"/>
+        <w:rPr>
+          <w:rFonts w:ascii="Times New Roman" w:eastAsia="Times New Roman" w:hAnsi="Times New Roman" w:cs="Times New Roman"/>
+          <w:b/>
+          <w:iCs/>
+        </w:rPr>
+      </w:pPr>
     </w:p>
     <w:sectPr>
       <w:pgSz w:w="12240" w:h="15840"/>
@@ -1360,7 +1393,7 @@
 </file>
 
 <file path=word/numbering.xml><?xml version="1.0" encoding="utf-8"?>
-<w:numbering xmlns:wpc="http://schemas.microsoft.com/office/word/2010/wordprocessingCanvas" xmlns:cx="http://schemas.microsoft.com/office/drawing/2014/chartex" xmlns:cx1="http://schemas.microsoft.com/office/drawing/2015/9/8/chartex" xmlns:cx2="http://schemas.microsoft.com/office/drawing/2015/10/21/chartex" xmlns:cx3="http://schemas.microsoft.com/office/drawing/2016/5/9/chartex" xmlns:cx4="http://schemas.microsoft.com/office/drawing/2016/5/10/chartex" xmlns:cx5="http://schemas.microsoft.com/office/drawing/2016/5/11/chartex" xmlns:cx6="http://schemas.microsoft.com/office/drawing/2016/5/12/chartex" xmlns:cx7="http://schemas.microsoft.com/office/drawing/2016/5/13/chartex" xmlns:cx8="http://schemas.microsoft.com/office/drawing/2016/5/14/chartex" xmlns:mc="http://schemas.openxmlformats.org/markup-compatibility/2006" xmlns:aink="http://schemas.microsoft.com/office/drawing/2016/ink" xmlns:am3d="http://schemas.microsoft.com/office/drawing/2017/model3d" xmlns:o="urn:schemas-microsoft-com:office:office" xmlns:oel="http://schemas.microsoft.com/office/2019/extlst" xmlns:r="http://schemas.openxmlformats.org/officeDocument/2006/relationships" xmlns:m="http://schemas.openxmlformats.org/officeDocument/2006/math" xmlns:v="urn:schemas-microsoft-com:vml" xmlns:wp14="http://schemas.microsoft.com/office/word/2010/wordprocessingDrawing" xmlns:wp="http://schemas.openxmlformats.org/drawingml/2006/wordprocessingDrawing" xmlns:w10="urn:schemas-microsoft-com:office:word" xmlns:w="http://schemas.openxmlformats.org/wordprocessingml/2006/main" xmlns:w14="http://schemas.microsoft.com/office/word/2010/wordml" xmlns:w15="http://schemas.microsoft.com/office/word/2012/wordml" xmlns:w16cex="http://schemas.microsoft.com/office/word/2018/wordml/cex" xmlns:w16cid="http://schemas.microsoft.com/office/word/2016/wordml/cid" xmlns:w16="http://schemas.microsoft.com/office/word/2018/wordml" xmlns:w16sdtdh="http://schemas.microsoft.com/office/word/2020/wordml/sdtdatahash" xmlns:w16se="http://schemas.microsoft.com/office/word/2015/wordml/symex" xmlns:wpg="http://schemas.microsoft.com/office/word/2010/wordprocessingGroup" xmlns:wpi="http://schemas.microsoft.com/office/word/2010/wordprocessingInk" xmlns:wne="http://schemas.microsoft.com/office/word/2006/wordml" xmlns:wps="http://schemas.microsoft.com/office/word/2010/wordprocessingShape" mc:Ignorable="w14 w15 w16se w16cid w16 w16cex w16sdtdh wp14">
+<w:numbering xmlns:wpc="http://schemas.microsoft.com/office/word/2010/wordprocessingCanvas" xmlns:cx="http://schemas.microsoft.com/office/drawing/2014/chartex" xmlns:cx1="http://schemas.microsoft.com/office/drawing/2015/9/8/chartex" xmlns:cx2="http://schemas.microsoft.com/office/drawing/2015/10/21/chartex" xmlns:cx3="http://schemas.microsoft.com/office/drawing/2016/5/9/chartex" xmlns:cx4="http://schemas.microsoft.com/office/drawing/2016/5/10/chartex" xmlns:cx5="http://schemas.microsoft.com/office/drawing/2016/5/11/chartex" xmlns:cx6="http://schemas.microsoft.com/office/drawing/2016/5/12/chartex" xmlns:cx7="http://schemas.microsoft.com/office/drawing/2016/5/13/chartex" xmlns:cx8="http://schemas.microsoft.com/office/drawing/2016/5/14/chartex" xmlns:mc="http://schemas.openxmlformats.org/markup-compatibility/2006" xmlns:aink="http://schemas.microsoft.com/office/drawing/2016/ink" xmlns:am3d="http://schemas.microsoft.com/office/drawing/2017/model3d" xmlns:o="urn:schemas-microsoft-com:office:office" xmlns:oel="http://schemas.microsoft.com/office/2019/extlst" xmlns:r="http://schemas.openxmlformats.org/officeDocument/2006/relationships" xmlns:m="http://schemas.openxmlformats.org/officeDocument/2006/math" xmlns:v="urn:schemas-microsoft-com:vml" xmlns:wp14="http://schemas.microsoft.com/office/word/2010/wordprocessingDrawing" xmlns:wp="http://schemas.openxmlformats.org/drawingml/2006/wordprocessingDrawing" xmlns:w10="urn:schemas-microsoft-com:office:word" xmlns:w="http://schemas.openxmlformats.org/wordprocessingml/2006/main" xmlns:w14="http://schemas.microsoft.com/office/word/2010/wordml" xmlns:w15="http://schemas.microsoft.com/office/word/2012/wordml" xmlns:w16cex="http://schemas.microsoft.com/office/word/2018/wordml/cex" xmlns:w16cid="http://schemas.microsoft.com/office/word/2016/wordml/cid" xmlns:w16="http://schemas.microsoft.com/office/word/2018/wordml" xmlns:w16du="http://schemas.microsoft.com/office/word/2023/wordml/word16du" xmlns:w16sdtdh="http://schemas.microsoft.com/office/word/2020/wordml/sdtdatahash" xmlns:w16se="http://schemas.microsoft.com/office/word/2015/wordml/symex" xmlns:wpg="http://schemas.microsoft.com/office/word/2010/wordprocessingGroup" xmlns:wpi="http://schemas.microsoft.com/office/word/2010/wordprocessingInk" xmlns:wne="http://schemas.microsoft.com/office/word/2006/wordml" xmlns:wps="http://schemas.microsoft.com/office/word/2010/wordprocessingShape" mc:Ignorable="w14 w15 w16se w16cid w16 w16cex w16sdtdh wp14">
   <w:abstractNum w:abstractNumId="0" w15:restartNumberingAfterBreak="0">
     <w:nsid w:val="13C34168"/>
     <w:multiLevelType w:val="hybridMultilevel"/>
@@ -1770,6 +1803,36 @@
   </w:num>
   <w:num w:numId="4" w16cid:durableId="1855875325">
     <w:abstractNumId w:val="3"/>
+  </w:num>
+  <w:num w:numId="5" w16cid:durableId="927999220">
+    <w:abstractNumId w:val="1"/>
+    <w:lvlOverride w:ilvl="0">
+      <w:startOverride w:val="1"/>
+    </w:lvlOverride>
+    <w:lvlOverride w:ilvl="1">
+      <w:startOverride w:val="1"/>
+    </w:lvlOverride>
+    <w:lvlOverride w:ilvl="2">
+      <w:startOverride w:val="1"/>
+    </w:lvlOverride>
+    <w:lvlOverride w:ilvl="3">
+      <w:startOverride w:val="1"/>
+    </w:lvlOverride>
+    <w:lvlOverride w:ilvl="4">
+      <w:startOverride w:val="1"/>
+    </w:lvlOverride>
+    <w:lvlOverride w:ilvl="5">
+      <w:startOverride w:val="1"/>
+    </w:lvlOverride>
+    <w:lvlOverride w:ilvl="6">
+      <w:startOverride w:val="1"/>
+    </w:lvlOverride>
+    <w:lvlOverride w:ilvl="7">
+      <w:startOverride w:val="1"/>
+    </w:lvlOverride>
+    <w:lvlOverride w:ilvl="8">
+      <w:startOverride w:val="1"/>
+    </w:lvlOverride>
   </w:num>
 </w:numbering>
 </file>
@@ -2241,11 +2304,34 @@
     <w:name w:val="Hyperlink"/>
     <w:basedOn w:val="DefaultParagraphFont"/>
     <w:uiPriority w:val="99"/>
-    <w:semiHidden/>
     <w:unhideWhenUsed/>
     <w:rsid w:val="0019087E"/>
     <w:rPr>
       <w:color w:val="0000FF"/>
+      <w:u w:val="single"/>
+    </w:rPr>
+  </w:style>
+  <w:style w:type="character" w:styleId="UnresolvedMention">
+    <w:name w:val="Unresolved Mention"/>
+    <w:basedOn w:val="DefaultParagraphFont"/>
+    <w:uiPriority w:val="99"/>
+    <w:semiHidden/>
+    <w:unhideWhenUsed/>
+    <w:rsid w:val="00F00718"/>
+    <w:rPr>
+      <w:color w:val="605E5C"/>
+      <w:shd w:val="clear" w:color="auto" w:fill="E1DFDD"/>
+    </w:rPr>
+  </w:style>
+  <w:style w:type="character" w:styleId="FollowedHyperlink">
+    <w:name w:val="FollowedHyperlink"/>
+    <w:basedOn w:val="DefaultParagraphFont"/>
+    <w:uiPriority w:val="99"/>
+    <w:semiHidden/>
+    <w:unhideWhenUsed/>
+    <w:rsid w:val="00F00718"/>
+    <w:rPr>
+      <w:color w:val="954F72" w:themeColor="followedHyperlink"/>
       <w:u w:val="single"/>
     </w:rPr>
   </w:style>

</xml_diff>